<commit_message>
Added more paper notes
</commit_message>
<xml_diff>
--- a/Paper notes.docx
+++ b/Paper notes.docx
@@ -182,7 +182,7 @@
       <w:pPr>
         <w:pStyle w:val="ListParagraph"/>
         <w:numPr>
-          <w:ilvl w:val="0"/>
+          <w:ilvl w:val="1"/>
           <w:numId w:val="3"/>
         </w:numPr>
         <w:rPr>
@@ -193,6 +193,42 @@
         <w:rPr>
           <w:sz w:val="24"/>
         </w:rPr>
+        <w:t>Look at ethics – what different ethics code think of vg?</w:t>
+      </w:r>
+    </w:p>
+    <w:p>
+      <w:pPr>
+        <w:pStyle w:val="ListParagraph"/>
+        <w:numPr>
+          <w:ilvl w:val="2"/>
+          <w:numId w:val="3"/>
+        </w:numPr>
+        <w:rPr>
+          <w:sz w:val="24"/>
+        </w:rPr>
+      </w:pPr>
+      <w:r>
+        <w:rPr>
+          <w:sz w:val="24"/>
+        </w:rPr>
+        <w:t>Can real life ethics be applied to fictional games</w:t>
+      </w:r>
+    </w:p>
+    <w:p>
+      <w:pPr>
+        <w:pStyle w:val="ListParagraph"/>
+        <w:numPr>
+          <w:ilvl w:val="0"/>
+          <w:numId w:val="3"/>
+        </w:numPr>
+        <w:rPr>
+          <w:sz w:val="24"/>
+        </w:rPr>
+      </w:pPr>
+      <w:r>
+        <w:rPr>
+          <w:sz w:val="24"/>
+        </w:rPr>
         <w:t>Movement control schemes</w:t>
       </w:r>
     </w:p>
@@ -266,6 +302,33 @@
           <w:sz w:val="24"/>
         </w:rPr>
         <w:t xml:space="preserve">Conclusion </w:t>
+      </w:r>
+    </w:p>
+    <w:p/>
+    <w:p>
+      <w:pPr>
+        <w:pStyle w:val="Heading3"/>
+      </w:pPr>
+      <w:r>
+        <w:t>Random points:</w:t>
+      </w:r>
+    </w:p>
+    <w:p>
+      <w:pPr>
+        <w:pStyle w:val="ListParagraph"/>
+        <w:numPr>
+          <w:ilvl w:val="0"/>
+          <w:numId w:val="8"/>
+        </w:numPr>
+        <w:rPr>
+          <w:sz w:val="24"/>
+        </w:rPr>
+      </w:pPr>
+      <w:r>
+        <w:rPr>
+          <w:sz w:val="24"/>
+        </w:rPr>
+        <w:t>Resident Evil 4 wii edition - replaced gun with wiimote on promo stuff</w:t>
       </w:r>
     </w:p>
     <w:p>
@@ -608,8 +671,6 @@
       <w:r>
         <w:t xml:space="preserve">Publication biases against video games and violence </w:t>
       </w:r>
-      <w:bookmarkStart w:id="0" w:name="_GoBack"/>
-      <w:bookmarkEnd w:id="0"/>
     </w:p>
     <w:p>
       <w:pPr>
@@ -630,10 +691,7 @@
       </w:pPr>
       <w:r>
         <w:lastRenderedPageBreak/>
-        <w:t xml:space="preserve">Paper 3: </w:t>
-      </w:r>
-      <w:r>
-        <w:t>Towards an Ethics of Video Gaming</w:t>
+        <w:t>Paper 3: Towards an Ethics of Video Gaming</w:t>
       </w:r>
     </w:p>
     <w:p>
@@ -647,6 +705,501 @@
       <w:r>
         <w:t>General look at ethics in video games</w:t>
       </w:r>
+      <w:r>
+        <w:t xml:space="preserve"> – uses first person – maybe not good paper?</w:t>
+      </w:r>
+    </w:p>
+    <w:p>
+      <w:pPr>
+        <w:pStyle w:val="ListParagraph"/>
+        <w:numPr>
+          <w:ilvl w:val="0"/>
+          <w:numId w:val="2"/>
+        </w:numPr>
+      </w:pPr>
+      <w:r>
+        <w:t>Looking whether this is cause and negative effect with video games</w:t>
+      </w:r>
+    </w:p>
+    <w:p>
+      <w:pPr>
+        <w:pStyle w:val="ListParagraph"/>
+        <w:numPr>
+          <w:ilvl w:val="0"/>
+          <w:numId w:val="2"/>
+        </w:numPr>
+      </w:pPr>
+      <w:r>
+        <w:t>Can video games be blamed for negative consequences of playing them</w:t>
+      </w:r>
+    </w:p>
+    <w:p>
+      <w:pPr>
+        <w:pStyle w:val="ListParagraph"/>
+        <w:numPr>
+          <w:ilvl w:val="0"/>
+          <w:numId w:val="2"/>
+        </w:numPr>
+      </w:pPr>
+      <w:r>
+        <w:t xml:space="preserve"> </w:t>
+      </w:r>
+      <w:r>
+        <w:t>Just because player enjoys violence in games like gta doesn’t mean they enjoy it irl</w:t>
+      </w:r>
+    </w:p>
+    <w:p>
+      <w:pPr>
+        <w:pStyle w:val="ListParagraph"/>
+        <w:numPr>
+          <w:ilvl w:val="1"/>
+          <w:numId w:val="2"/>
+        </w:numPr>
+      </w:pPr>
+      <w:r>
+        <w:t xml:space="preserve">Flight simulators different to actual flight </w:t>
+      </w:r>
+    </w:p>
+    <w:p>
+      <w:pPr>
+        <w:pStyle w:val="ListParagraph"/>
+        <w:numPr>
+          <w:ilvl w:val="1"/>
+          <w:numId w:val="2"/>
+        </w:numPr>
+      </w:pPr>
+      <w:r>
+        <w:t>No “real violence” all a pretence</w:t>
+      </w:r>
+    </w:p>
+    <w:p>
+      <w:pPr>
+        <w:pStyle w:val="ListParagraph"/>
+        <w:numPr>
+          <w:ilvl w:val="1"/>
+          <w:numId w:val="2"/>
+        </w:numPr>
+      </w:pPr>
+      <w:r>
+        <w:t xml:space="preserve">Pretending to be violent doesn’t mean your violent </w:t>
+      </w:r>
+    </w:p>
+    <w:p>
+      <w:pPr>
+        <w:pStyle w:val="ListParagraph"/>
+        <w:numPr>
+          <w:ilvl w:val="1"/>
+          <w:numId w:val="2"/>
+        </w:numPr>
+      </w:pPr>
+      <w:r>
+        <w:t xml:space="preserve">Tie in absolutist – the violent act is wrong but it’s a pretence so can it be condemned </w:t>
+      </w:r>
+    </w:p>
+    <w:p>
+      <w:pPr>
+        <w:pStyle w:val="ListParagraph"/>
+        <w:numPr>
+          <w:ilvl w:val="0"/>
+          <w:numId w:val="2"/>
+        </w:numPr>
+      </w:pPr>
+      <w:r>
+        <w:t>Link between vg and short term rise in aggression level</w:t>
+      </w:r>
+      <w:r>
+        <w:t>s</w:t>
+      </w:r>
+    </w:p>
+    <w:p>
+      <w:pPr>
+        <w:pStyle w:val="ListParagraph"/>
+        <w:numPr>
+          <w:ilvl w:val="0"/>
+          <w:numId w:val="2"/>
+        </w:numPr>
+      </w:pPr>
+      <w:r>
+        <w:t>Is there a link between playing violent games &amp; being desensitised to violence? Again can reality be compared to fictional games</w:t>
+      </w:r>
+    </w:p>
+    <w:p/>
+    <w:p>
+      <w:pPr>
+        <w:pStyle w:val="Heading2"/>
+      </w:pPr>
+      <w:r>
+        <w:t xml:space="preserve">Paper </w:t>
+      </w:r>
+      <w:r>
+        <w:t>4</w:t>
+      </w:r>
+      <w:r>
+        <w:t xml:space="preserve">: </w:t>
+      </w:r>
+      <w:r>
+        <w:t>Analysing Sociocultural Perspectives on Violence in Digital Game</w:t>
+      </w:r>
+      <w:r>
+        <w:t>s</w:t>
+      </w:r>
+    </w:p>
+    <w:p>
+      <w:pPr>
+        <w:pStyle w:val="ListParagraph"/>
+        <w:numPr>
+          <w:ilvl w:val="0"/>
+          <w:numId w:val="7"/>
+        </w:numPr>
+      </w:pPr>
+      <w:r>
+        <w:t>Lack of consequences for selling gaming to underage players</w:t>
+      </w:r>
+    </w:p>
+    <w:p>
+      <w:pPr>
+        <w:pStyle w:val="ListParagraph"/>
+        <w:numPr>
+          <w:ilvl w:val="1"/>
+          <w:numId w:val="7"/>
+        </w:numPr>
+      </w:pPr>
+      <w:r>
+        <w:t xml:space="preserve">No age validation?? On digital platforms </w:t>
+      </w:r>
+    </w:p>
+    <w:p>
+      <w:pPr>
+        <w:pStyle w:val="ListParagraph"/>
+        <w:numPr>
+          <w:ilvl w:val="0"/>
+          <w:numId w:val="7"/>
+        </w:numPr>
+      </w:pPr>
+      <w:r>
+        <w:t xml:space="preserve"> </w:t>
+      </w:r>
+      <w:r>
+        <w:t xml:space="preserve">Many court cases try to blame video games/ films for real life acts of violence </w:t>
+      </w:r>
+    </w:p>
+    <w:p>
+      <w:pPr>
+        <w:pStyle w:val="ListParagraph"/>
+        <w:numPr>
+          <w:ilvl w:val="1"/>
+          <w:numId w:val="7"/>
+        </w:numPr>
+      </w:pPr>
+      <w:r>
+        <w:t>“</w:t>
+      </w:r>
+      <w:r>
+        <w:t>It appears</w:t>
+      </w:r>
+      <w:r>
+        <w:t xml:space="preserve"> simply impossible to predict that these games, movie, and </w:t>
+      </w:r>
+      <w:r>
+        <w:t>internet sites (alone, or in what combinations) would incite a young</w:t>
+      </w:r>
+      <w:r>
+        <w:t xml:space="preserve"> person to violence” (Clarke, 2003)</w:t>
+      </w:r>
+    </w:p>
+    <w:p>
+      <w:pPr>
+        <w:pStyle w:val="ListParagraph"/>
+        <w:numPr>
+          <w:ilvl w:val="0"/>
+          <w:numId w:val="7"/>
+        </w:numPr>
+      </w:pPr>
+      <w:r>
+        <w:t>Columbine incident –April 20</w:t>
+      </w:r>
+      <w:r>
+        <w:rPr>
+          <w:vertAlign w:val="superscript"/>
+        </w:rPr>
+        <w:t>th</w:t>
+      </w:r>
+      <w:r>
+        <w:t xml:space="preserve"> 1999 lead to spike in media coverage of games</w:t>
+      </w:r>
+    </w:p>
+    <w:p>
+      <w:pPr>
+        <w:pStyle w:val="ListParagraph"/>
+        <w:numPr>
+          <w:ilvl w:val="0"/>
+          <w:numId w:val="7"/>
+        </w:numPr>
+      </w:pPr>
+      <w:r>
+        <w:t xml:space="preserve">Recurrent themes about vg violence in media </w:t>
+      </w:r>
+    </w:p>
+    <w:p>
+      <w:pPr>
+        <w:pStyle w:val="ListParagraph"/>
+        <w:numPr>
+          <w:ilvl w:val="1"/>
+          <w:numId w:val="7"/>
+        </w:numPr>
+      </w:pPr>
+      <w:r>
+        <w:t>US gun control - lots of school based killings using guns where killer played violent games</w:t>
+      </w:r>
+    </w:p>
+    <w:p>
+      <w:pPr>
+        <w:pStyle w:val="ListParagraph"/>
+        <w:numPr>
+          <w:ilvl w:val="1"/>
+          <w:numId w:val="7"/>
+        </w:numPr>
+      </w:pPr>
+      <w:r>
+        <w:t xml:space="preserve">Religious beliefs </w:t>
+      </w:r>
+    </w:p>
+    <w:p>
+      <w:pPr>
+        <w:pStyle w:val="ListParagraph"/>
+        <w:numPr>
+          <w:ilvl w:val="0"/>
+          <w:numId w:val="7"/>
+        </w:numPr>
+      </w:pPr>
+      <w:r>
+        <w:t xml:space="preserve">Many courts cases have been held against Nintendo, Sony etc. </w:t>
+      </w:r>
+    </w:p>
+    <w:p>
+      <w:pPr>
+        <w:pStyle w:val="ListParagraph"/>
+        <w:numPr>
+          <w:ilvl w:val="1"/>
+          <w:numId w:val="7"/>
+        </w:numPr>
+      </w:pPr>
+      <w:r>
+        <w:t xml:space="preserve">No direct correlation between playing violent games and committing violent crimes such as murder </w:t>
+      </w:r>
+    </w:p>
+    <w:p>
+      <w:pPr>
+        <w:rPr>
+          <w:rFonts w:asciiTheme="majorHAnsi" w:eastAsiaTheme="majorEastAsia" w:hAnsiTheme="majorHAnsi" w:cstheme="majorBidi"/>
+          <w:color w:val="2E74B5" w:themeColor="accent1" w:themeShade="BF"/>
+          <w:sz w:val="26"/>
+          <w:szCs w:val="26"/>
+        </w:rPr>
+      </w:pPr>
+      <w:r>
+        <w:br w:type="page"/>
+      </w:r>
+    </w:p>
+    <w:p>
+      <w:pPr>
+        <w:pStyle w:val="Heading2"/>
+      </w:pPr>
+      <w:r>
+        <w:lastRenderedPageBreak/>
+        <w:t xml:space="preserve">Paper 5: </w:t>
+      </w:r>
+      <w:r>
+        <w:t>The Effects of Realistic Controller and Real-Life Exposure to Gun on Psychology of Violent Video Game Players</w:t>
+      </w:r>
+    </w:p>
+    <w:p>
+      <w:pPr>
+        <w:pStyle w:val="ListParagraph"/>
+        <w:numPr>
+          <w:ilvl w:val="0"/>
+          <w:numId w:val="9"/>
+        </w:numPr>
+      </w:pPr>
+      <w:r>
+        <w:t xml:space="preserve">Using realistic gun shaped controllers </w:t>
+      </w:r>
+    </w:p>
+    <w:p>
+      <w:pPr>
+        <w:pStyle w:val="ListParagraph"/>
+        <w:numPr>
+          <w:ilvl w:val="0"/>
+          <w:numId w:val="9"/>
+        </w:numPr>
+      </w:pPr>
+      <w:r>
+        <w:t xml:space="preserve">Games becoming more realistic </w:t>
+      </w:r>
+    </w:p>
+    <w:p>
+      <w:pPr>
+        <w:pStyle w:val="ListParagraph"/>
+        <w:numPr>
+          <w:ilvl w:val="1"/>
+          <w:numId w:val="9"/>
+        </w:numPr>
+      </w:pPr>
+      <w:r>
+        <w:t xml:space="preserve">better graphics, </w:t>
+      </w:r>
+      <w:r>
+        <w:t>sounds, content</w:t>
+      </w:r>
+      <w:r>
+        <w:t xml:space="preserve"> </w:t>
+      </w:r>
+      <w:r>
+        <w:t>etc.</w:t>
+      </w:r>
+    </w:p>
+    <w:p>
+      <w:pPr>
+        <w:pStyle w:val="ListParagraph"/>
+        <w:numPr>
+          <w:ilvl w:val="1"/>
+          <w:numId w:val="9"/>
+        </w:numPr>
+      </w:pPr>
+      <w:r>
+        <w:t>Intuitive/interactive controls</w:t>
+      </w:r>
+    </w:p>
+    <w:p>
+      <w:pPr>
+        <w:pStyle w:val="ListParagraph"/>
+        <w:numPr>
+          <w:ilvl w:val="2"/>
+          <w:numId w:val="9"/>
+        </w:numPr>
+      </w:pPr>
+      <w:r>
+        <w:t>Mimicking body movements</w:t>
+      </w:r>
+    </w:p>
+    <w:p>
+      <w:pPr>
+        <w:pStyle w:val="ListParagraph"/>
+        <w:numPr>
+          <w:ilvl w:val="1"/>
+          <w:numId w:val="9"/>
+        </w:numPr>
+      </w:pPr>
+      <w:r>
+        <w:t xml:space="preserve">Increasing immersion </w:t>
+      </w:r>
+    </w:p>
+    <w:p>
+      <w:pPr>
+        <w:pStyle w:val="ListParagraph"/>
+        <w:numPr>
+          <w:ilvl w:val="0"/>
+          <w:numId w:val="9"/>
+        </w:numPr>
+      </w:pPr>
+      <w:r>
+        <w:t xml:space="preserve">Example: Guitar shaped controllers meant to feel like holding a real guitar </w:t>
+      </w:r>
+    </w:p>
+    <w:p>
+      <w:pPr>
+        <w:pStyle w:val="ListParagraph"/>
+        <w:numPr>
+          <w:ilvl w:val="0"/>
+          <w:numId w:val="9"/>
+        </w:numPr>
+      </w:pPr>
+      <w:r>
+        <w:t xml:space="preserve">Gun controllers shaped like real guns </w:t>
+      </w:r>
+      <w:r>
+        <w:t>– guns have aggressive connotations</w:t>
+      </w:r>
+    </w:p>
+    <w:p>
+      <w:pPr>
+        <w:pStyle w:val="ListParagraph"/>
+        <w:numPr>
+          <w:ilvl w:val="0"/>
+          <w:numId w:val="9"/>
+        </w:numPr>
+      </w:pPr>
+      <w:r>
+        <w:t xml:space="preserve">Greater immersion in violent games could be bad </w:t>
+      </w:r>
+    </w:p>
+    <w:p>
+      <w:pPr>
+        <w:pStyle w:val="ListParagraph"/>
+        <w:numPr>
+          <w:ilvl w:val="0"/>
+          <w:numId w:val="9"/>
+        </w:numPr>
+      </w:pPr>
+      <w:r>
+        <w:t>“</w:t>
+      </w:r>
+      <w:r>
+        <w:t>a psychological state</w:t>
+      </w:r>
+      <w:r>
+        <w:t xml:space="preserve">  </w:t>
+      </w:r>
+      <w:r>
+        <w:t xml:space="preserve">or  subjective  perception  in </w:t>
+      </w:r>
+      <w:r>
+        <w:t xml:space="preserve">which  even   though   part   or   all   of   an   individual’s   current   experience  is  generated  by  and/or  filtered  through  human-made  technology,  part  or  all  of  the  individual’s  perception  fails  to  accurately   </w:t>
+      </w:r>
+      <w:r>
+        <w:t>a</w:t>
+      </w:r>
+      <w:r>
+        <w:t xml:space="preserve">cknowledge   the   role   of   the   technology   in   the   experience.”  </w:t>
+      </w:r>
+    </w:p>
+    <w:p>
+      <w:pPr>
+        <w:pStyle w:val="ListParagraph"/>
+        <w:numPr>
+          <w:ilvl w:val="0"/>
+          <w:numId w:val="9"/>
+        </w:numPr>
+      </w:pPr>
+      <w:r>
+        <w:t xml:space="preserve">Games are normally more enjoyable with greater immersion </w:t>
+      </w:r>
+    </w:p>
+    <w:p>
+      <w:pPr>
+        <w:pStyle w:val="ListParagraph"/>
+        <w:numPr>
+          <w:ilvl w:val="0"/>
+          <w:numId w:val="9"/>
+        </w:numPr>
+      </w:pPr>
+      <w:r>
+        <w:t>Realistic mapping vs. symbolic mapping: Effects of controllers on video game experience.</w:t>
+      </w:r>
+    </w:p>
+    <w:p>
+      <w:pPr>
+        <w:pStyle w:val="ListParagraph"/>
+        <w:numPr>
+          <w:ilvl w:val="1"/>
+          <w:numId w:val="9"/>
+        </w:numPr>
+      </w:pPr>
+      <w:r>
+        <w:t>^^^^^^^^ look up paper</w:t>
+      </w:r>
+      <w:bookmarkStart w:id="0" w:name="_GoBack"/>
+      <w:bookmarkEnd w:id="0"/>
     </w:p>
     <w:sectPr>
       <w:pgSz w:w="11906" w:h="16838"/>
@@ -774,6 +1327,119 @@
     </w:lvl>
   </w:abstractNum>
   <w:abstractNum w:abstractNumId="1" w15:restartNumberingAfterBreak="0">
+    <w:nsid w:val="1BBC25DB"/>
+    <w:multiLevelType w:val="hybridMultilevel"/>
+    <w:tmpl w:val="17E06B82"/>
+    <w:lvl w:ilvl="0" w:tplc="08090001">
+      <w:start w:val="1"/>
+      <w:numFmt w:val="bullet"/>
+      <w:lvlText w:val=""/>
+      <w:lvlJc w:val="left"/>
+      <w:pPr>
+        <w:ind w:left="720" w:hanging="360"/>
+      </w:pPr>
+      <w:rPr>
+        <w:rFonts w:ascii="Symbol" w:hAnsi="Symbol" w:hint="default"/>
+      </w:rPr>
+    </w:lvl>
+    <w:lvl w:ilvl="1" w:tplc="08090003" w:tentative="1">
+      <w:start w:val="1"/>
+      <w:numFmt w:val="bullet"/>
+      <w:lvlText w:val="o"/>
+      <w:lvlJc w:val="left"/>
+      <w:pPr>
+        <w:ind w:left="1440" w:hanging="360"/>
+      </w:pPr>
+      <w:rPr>
+        <w:rFonts w:ascii="Courier New" w:hAnsi="Courier New" w:cs="Courier New" w:hint="default"/>
+      </w:rPr>
+    </w:lvl>
+    <w:lvl w:ilvl="2" w:tplc="08090005" w:tentative="1">
+      <w:start w:val="1"/>
+      <w:numFmt w:val="bullet"/>
+      <w:lvlText w:val=""/>
+      <w:lvlJc w:val="left"/>
+      <w:pPr>
+        <w:ind w:left="2160" w:hanging="360"/>
+      </w:pPr>
+      <w:rPr>
+        <w:rFonts w:ascii="Wingdings" w:hAnsi="Wingdings" w:hint="default"/>
+      </w:rPr>
+    </w:lvl>
+    <w:lvl w:ilvl="3" w:tplc="08090001" w:tentative="1">
+      <w:start w:val="1"/>
+      <w:numFmt w:val="bullet"/>
+      <w:lvlText w:val=""/>
+      <w:lvlJc w:val="left"/>
+      <w:pPr>
+        <w:ind w:left="2880" w:hanging="360"/>
+      </w:pPr>
+      <w:rPr>
+        <w:rFonts w:ascii="Symbol" w:hAnsi="Symbol" w:hint="default"/>
+      </w:rPr>
+    </w:lvl>
+    <w:lvl w:ilvl="4" w:tplc="08090003" w:tentative="1">
+      <w:start w:val="1"/>
+      <w:numFmt w:val="bullet"/>
+      <w:lvlText w:val="o"/>
+      <w:lvlJc w:val="left"/>
+      <w:pPr>
+        <w:ind w:left="3600" w:hanging="360"/>
+      </w:pPr>
+      <w:rPr>
+        <w:rFonts w:ascii="Courier New" w:hAnsi="Courier New" w:cs="Courier New" w:hint="default"/>
+      </w:rPr>
+    </w:lvl>
+    <w:lvl w:ilvl="5" w:tplc="08090005" w:tentative="1">
+      <w:start w:val="1"/>
+      <w:numFmt w:val="bullet"/>
+      <w:lvlText w:val=""/>
+      <w:lvlJc w:val="left"/>
+      <w:pPr>
+        <w:ind w:left="4320" w:hanging="360"/>
+      </w:pPr>
+      <w:rPr>
+        <w:rFonts w:ascii="Wingdings" w:hAnsi="Wingdings" w:hint="default"/>
+      </w:rPr>
+    </w:lvl>
+    <w:lvl w:ilvl="6" w:tplc="08090001" w:tentative="1">
+      <w:start w:val="1"/>
+      <w:numFmt w:val="bullet"/>
+      <w:lvlText w:val=""/>
+      <w:lvlJc w:val="left"/>
+      <w:pPr>
+        <w:ind w:left="5040" w:hanging="360"/>
+      </w:pPr>
+      <w:rPr>
+        <w:rFonts w:ascii="Symbol" w:hAnsi="Symbol" w:hint="default"/>
+      </w:rPr>
+    </w:lvl>
+    <w:lvl w:ilvl="7" w:tplc="08090003" w:tentative="1">
+      <w:start w:val="1"/>
+      <w:numFmt w:val="bullet"/>
+      <w:lvlText w:val="o"/>
+      <w:lvlJc w:val="left"/>
+      <w:pPr>
+        <w:ind w:left="5760" w:hanging="360"/>
+      </w:pPr>
+      <w:rPr>
+        <w:rFonts w:ascii="Courier New" w:hAnsi="Courier New" w:cs="Courier New" w:hint="default"/>
+      </w:rPr>
+    </w:lvl>
+    <w:lvl w:ilvl="8" w:tplc="08090005" w:tentative="1">
+      <w:start w:val="1"/>
+      <w:numFmt w:val="bullet"/>
+      <w:lvlText w:val=""/>
+      <w:lvlJc w:val="left"/>
+      <w:pPr>
+        <w:ind w:left="6480" w:hanging="360"/>
+      </w:pPr>
+      <w:rPr>
+        <w:rFonts w:ascii="Wingdings" w:hAnsi="Wingdings" w:hint="default"/>
+      </w:rPr>
+    </w:lvl>
+  </w:abstractNum>
+  <w:abstractNum w:abstractNumId="2" w15:restartNumberingAfterBreak="0">
     <w:nsid w:val="25474A97"/>
     <w:multiLevelType w:val="hybridMultilevel"/>
     <w:tmpl w:val="A582131E"/>
@@ -795,7 +1461,7 @@
         <w:ind w:left="1440" w:hanging="360"/>
       </w:pPr>
     </w:lvl>
-    <w:lvl w:ilvl="2" w:tplc="0809001B" w:tentative="1">
+    <w:lvl w:ilvl="2" w:tplc="0809001B">
       <w:start w:val="1"/>
       <w:numFmt w:val="lowerRoman"/>
       <w:lvlText w:val="%3."/>
@@ -859,7 +1525,120 @@
       </w:pPr>
     </w:lvl>
   </w:abstractNum>
-  <w:abstractNum w:abstractNumId="2" w15:restartNumberingAfterBreak="0">
+  <w:abstractNum w:abstractNumId="3" w15:restartNumberingAfterBreak="0">
+    <w:nsid w:val="380A23AC"/>
+    <w:multiLevelType w:val="hybridMultilevel"/>
+    <w:tmpl w:val="6994E97A"/>
+    <w:lvl w:ilvl="0" w:tplc="08090001">
+      <w:start w:val="1"/>
+      <w:numFmt w:val="bullet"/>
+      <w:lvlText w:val=""/>
+      <w:lvlJc w:val="left"/>
+      <w:pPr>
+        <w:ind w:left="720" w:hanging="360"/>
+      </w:pPr>
+      <w:rPr>
+        <w:rFonts w:ascii="Symbol" w:hAnsi="Symbol" w:hint="default"/>
+      </w:rPr>
+    </w:lvl>
+    <w:lvl w:ilvl="1" w:tplc="08090003" w:tentative="1">
+      <w:start w:val="1"/>
+      <w:numFmt w:val="bullet"/>
+      <w:lvlText w:val="o"/>
+      <w:lvlJc w:val="left"/>
+      <w:pPr>
+        <w:ind w:left="1440" w:hanging="360"/>
+      </w:pPr>
+      <w:rPr>
+        <w:rFonts w:ascii="Courier New" w:hAnsi="Courier New" w:cs="Courier New" w:hint="default"/>
+      </w:rPr>
+    </w:lvl>
+    <w:lvl w:ilvl="2" w:tplc="08090005" w:tentative="1">
+      <w:start w:val="1"/>
+      <w:numFmt w:val="bullet"/>
+      <w:lvlText w:val=""/>
+      <w:lvlJc w:val="left"/>
+      <w:pPr>
+        <w:ind w:left="2160" w:hanging="360"/>
+      </w:pPr>
+      <w:rPr>
+        <w:rFonts w:ascii="Wingdings" w:hAnsi="Wingdings" w:hint="default"/>
+      </w:rPr>
+    </w:lvl>
+    <w:lvl w:ilvl="3" w:tplc="08090001" w:tentative="1">
+      <w:start w:val="1"/>
+      <w:numFmt w:val="bullet"/>
+      <w:lvlText w:val=""/>
+      <w:lvlJc w:val="left"/>
+      <w:pPr>
+        <w:ind w:left="2880" w:hanging="360"/>
+      </w:pPr>
+      <w:rPr>
+        <w:rFonts w:ascii="Symbol" w:hAnsi="Symbol" w:hint="default"/>
+      </w:rPr>
+    </w:lvl>
+    <w:lvl w:ilvl="4" w:tplc="08090003" w:tentative="1">
+      <w:start w:val="1"/>
+      <w:numFmt w:val="bullet"/>
+      <w:lvlText w:val="o"/>
+      <w:lvlJc w:val="left"/>
+      <w:pPr>
+        <w:ind w:left="3600" w:hanging="360"/>
+      </w:pPr>
+      <w:rPr>
+        <w:rFonts w:ascii="Courier New" w:hAnsi="Courier New" w:cs="Courier New" w:hint="default"/>
+      </w:rPr>
+    </w:lvl>
+    <w:lvl w:ilvl="5" w:tplc="08090005" w:tentative="1">
+      <w:start w:val="1"/>
+      <w:numFmt w:val="bullet"/>
+      <w:lvlText w:val=""/>
+      <w:lvlJc w:val="left"/>
+      <w:pPr>
+        <w:ind w:left="4320" w:hanging="360"/>
+      </w:pPr>
+      <w:rPr>
+        <w:rFonts w:ascii="Wingdings" w:hAnsi="Wingdings" w:hint="default"/>
+      </w:rPr>
+    </w:lvl>
+    <w:lvl w:ilvl="6" w:tplc="08090001" w:tentative="1">
+      <w:start w:val="1"/>
+      <w:numFmt w:val="bullet"/>
+      <w:lvlText w:val=""/>
+      <w:lvlJc w:val="left"/>
+      <w:pPr>
+        <w:ind w:left="5040" w:hanging="360"/>
+      </w:pPr>
+      <w:rPr>
+        <w:rFonts w:ascii="Symbol" w:hAnsi="Symbol" w:hint="default"/>
+      </w:rPr>
+    </w:lvl>
+    <w:lvl w:ilvl="7" w:tplc="08090003" w:tentative="1">
+      <w:start w:val="1"/>
+      <w:numFmt w:val="bullet"/>
+      <w:lvlText w:val="o"/>
+      <w:lvlJc w:val="left"/>
+      <w:pPr>
+        <w:ind w:left="5760" w:hanging="360"/>
+      </w:pPr>
+      <w:rPr>
+        <w:rFonts w:ascii="Courier New" w:hAnsi="Courier New" w:cs="Courier New" w:hint="default"/>
+      </w:rPr>
+    </w:lvl>
+    <w:lvl w:ilvl="8" w:tplc="08090005" w:tentative="1">
+      <w:start w:val="1"/>
+      <w:numFmt w:val="bullet"/>
+      <w:lvlText w:val=""/>
+      <w:lvlJc w:val="left"/>
+      <w:pPr>
+        <w:ind w:left="6480" w:hanging="360"/>
+      </w:pPr>
+      <w:rPr>
+        <w:rFonts w:ascii="Wingdings" w:hAnsi="Wingdings" w:hint="default"/>
+      </w:rPr>
+    </w:lvl>
+  </w:abstractNum>
+  <w:abstractNum w:abstractNumId="4" w15:restartNumberingAfterBreak="0">
     <w:nsid w:val="3B0A32C6"/>
     <w:multiLevelType w:val="hybridMultilevel"/>
     <w:tmpl w:val="09F8D3E6"/>
@@ -875,6 +1654,232 @@
         <w:rFonts w:ascii="Symbol" w:hAnsi="Symbol" w:hint="default"/>
       </w:rPr>
     </w:lvl>
+    <w:lvl w:ilvl="1" w:tplc="08090003">
+      <w:start w:val="1"/>
+      <w:numFmt w:val="bullet"/>
+      <w:lvlText w:val="o"/>
+      <w:lvlJc w:val="left"/>
+      <w:pPr>
+        <w:ind w:left="1440" w:hanging="360"/>
+      </w:pPr>
+      <w:rPr>
+        <w:rFonts w:ascii="Courier New" w:hAnsi="Courier New" w:cs="Courier New" w:hint="default"/>
+      </w:rPr>
+    </w:lvl>
+    <w:lvl w:ilvl="2" w:tplc="08090005" w:tentative="1">
+      <w:start w:val="1"/>
+      <w:numFmt w:val="bullet"/>
+      <w:lvlText w:val=""/>
+      <w:lvlJc w:val="left"/>
+      <w:pPr>
+        <w:ind w:left="2160" w:hanging="360"/>
+      </w:pPr>
+      <w:rPr>
+        <w:rFonts w:ascii="Wingdings" w:hAnsi="Wingdings" w:hint="default"/>
+      </w:rPr>
+    </w:lvl>
+    <w:lvl w:ilvl="3" w:tplc="08090001" w:tentative="1">
+      <w:start w:val="1"/>
+      <w:numFmt w:val="bullet"/>
+      <w:lvlText w:val=""/>
+      <w:lvlJc w:val="left"/>
+      <w:pPr>
+        <w:ind w:left="2880" w:hanging="360"/>
+      </w:pPr>
+      <w:rPr>
+        <w:rFonts w:ascii="Symbol" w:hAnsi="Symbol" w:hint="default"/>
+      </w:rPr>
+    </w:lvl>
+    <w:lvl w:ilvl="4" w:tplc="08090003" w:tentative="1">
+      <w:start w:val="1"/>
+      <w:numFmt w:val="bullet"/>
+      <w:lvlText w:val="o"/>
+      <w:lvlJc w:val="left"/>
+      <w:pPr>
+        <w:ind w:left="3600" w:hanging="360"/>
+      </w:pPr>
+      <w:rPr>
+        <w:rFonts w:ascii="Courier New" w:hAnsi="Courier New" w:cs="Courier New" w:hint="default"/>
+      </w:rPr>
+    </w:lvl>
+    <w:lvl w:ilvl="5" w:tplc="08090005" w:tentative="1">
+      <w:start w:val="1"/>
+      <w:numFmt w:val="bullet"/>
+      <w:lvlText w:val=""/>
+      <w:lvlJc w:val="left"/>
+      <w:pPr>
+        <w:ind w:left="4320" w:hanging="360"/>
+      </w:pPr>
+      <w:rPr>
+        <w:rFonts w:ascii="Wingdings" w:hAnsi="Wingdings" w:hint="default"/>
+      </w:rPr>
+    </w:lvl>
+    <w:lvl w:ilvl="6" w:tplc="08090001" w:tentative="1">
+      <w:start w:val="1"/>
+      <w:numFmt w:val="bullet"/>
+      <w:lvlText w:val=""/>
+      <w:lvlJc w:val="left"/>
+      <w:pPr>
+        <w:ind w:left="5040" w:hanging="360"/>
+      </w:pPr>
+      <w:rPr>
+        <w:rFonts w:ascii="Symbol" w:hAnsi="Symbol" w:hint="default"/>
+      </w:rPr>
+    </w:lvl>
+    <w:lvl w:ilvl="7" w:tplc="08090003" w:tentative="1">
+      <w:start w:val="1"/>
+      <w:numFmt w:val="bullet"/>
+      <w:lvlText w:val="o"/>
+      <w:lvlJc w:val="left"/>
+      <w:pPr>
+        <w:ind w:left="5760" w:hanging="360"/>
+      </w:pPr>
+      <w:rPr>
+        <w:rFonts w:ascii="Courier New" w:hAnsi="Courier New" w:cs="Courier New" w:hint="default"/>
+      </w:rPr>
+    </w:lvl>
+    <w:lvl w:ilvl="8" w:tplc="08090005" w:tentative="1">
+      <w:start w:val="1"/>
+      <w:numFmt w:val="bullet"/>
+      <w:lvlText w:val=""/>
+      <w:lvlJc w:val="left"/>
+      <w:pPr>
+        <w:ind w:left="6480" w:hanging="360"/>
+      </w:pPr>
+      <w:rPr>
+        <w:rFonts w:ascii="Wingdings" w:hAnsi="Wingdings" w:hint="default"/>
+      </w:rPr>
+    </w:lvl>
+  </w:abstractNum>
+  <w:abstractNum w:abstractNumId="5" w15:restartNumberingAfterBreak="0">
+    <w:nsid w:val="43CE740B"/>
+    <w:multiLevelType w:val="hybridMultilevel"/>
+    <w:tmpl w:val="2370CA82"/>
+    <w:lvl w:ilvl="0" w:tplc="08090001">
+      <w:start w:val="1"/>
+      <w:numFmt w:val="bullet"/>
+      <w:lvlText w:val=""/>
+      <w:lvlJc w:val="left"/>
+      <w:pPr>
+        <w:ind w:left="720" w:hanging="360"/>
+      </w:pPr>
+      <w:rPr>
+        <w:rFonts w:ascii="Symbol" w:hAnsi="Symbol" w:hint="default"/>
+      </w:rPr>
+    </w:lvl>
+    <w:lvl w:ilvl="1" w:tplc="08090003">
+      <w:start w:val="1"/>
+      <w:numFmt w:val="bullet"/>
+      <w:lvlText w:val="o"/>
+      <w:lvlJc w:val="left"/>
+      <w:pPr>
+        <w:ind w:left="1440" w:hanging="360"/>
+      </w:pPr>
+      <w:rPr>
+        <w:rFonts w:ascii="Courier New" w:hAnsi="Courier New" w:cs="Courier New" w:hint="default"/>
+      </w:rPr>
+    </w:lvl>
+    <w:lvl w:ilvl="2" w:tplc="08090005" w:tentative="1">
+      <w:start w:val="1"/>
+      <w:numFmt w:val="bullet"/>
+      <w:lvlText w:val=""/>
+      <w:lvlJc w:val="left"/>
+      <w:pPr>
+        <w:ind w:left="2160" w:hanging="360"/>
+      </w:pPr>
+      <w:rPr>
+        <w:rFonts w:ascii="Wingdings" w:hAnsi="Wingdings" w:hint="default"/>
+      </w:rPr>
+    </w:lvl>
+    <w:lvl w:ilvl="3" w:tplc="08090001" w:tentative="1">
+      <w:start w:val="1"/>
+      <w:numFmt w:val="bullet"/>
+      <w:lvlText w:val=""/>
+      <w:lvlJc w:val="left"/>
+      <w:pPr>
+        <w:ind w:left="2880" w:hanging="360"/>
+      </w:pPr>
+      <w:rPr>
+        <w:rFonts w:ascii="Symbol" w:hAnsi="Symbol" w:hint="default"/>
+      </w:rPr>
+    </w:lvl>
+    <w:lvl w:ilvl="4" w:tplc="08090003" w:tentative="1">
+      <w:start w:val="1"/>
+      <w:numFmt w:val="bullet"/>
+      <w:lvlText w:val="o"/>
+      <w:lvlJc w:val="left"/>
+      <w:pPr>
+        <w:ind w:left="3600" w:hanging="360"/>
+      </w:pPr>
+      <w:rPr>
+        <w:rFonts w:ascii="Courier New" w:hAnsi="Courier New" w:cs="Courier New" w:hint="default"/>
+      </w:rPr>
+    </w:lvl>
+    <w:lvl w:ilvl="5" w:tplc="08090005" w:tentative="1">
+      <w:start w:val="1"/>
+      <w:numFmt w:val="bullet"/>
+      <w:lvlText w:val=""/>
+      <w:lvlJc w:val="left"/>
+      <w:pPr>
+        <w:ind w:left="4320" w:hanging="360"/>
+      </w:pPr>
+      <w:rPr>
+        <w:rFonts w:ascii="Wingdings" w:hAnsi="Wingdings" w:hint="default"/>
+      </w:rPr>
+    </w:lvl>
+    <w:lvl w:ilvl="6" w:tplc="08090001" w:tentative="1">
+      <w:start w:val="1"/>
+      <w:numFmt w:val="bullet"/>
+      <w:lvlText w:val=""/>
+      <w:lvlJc w:val="left"/>
+      <w:pPr>
+        <w:ind w:left="5040" w:hanging="360"/>
+      </w:pPr>
+      <w:rPr>
+        <w:rFonts w:ascii="Symbol" w:hAnsi="Symbol" w:hint="default"/>
+      </w:rPr>
+    </w:lvl>
+    <w:lvl w:ilvl="7" w:tplc="08090003" w:tentative="1">
+      <w:start w:val="1"/>
+      <w:numFmt w:val="bullet"/>
+      <w:lvlText w:val="o"/>
+      <w:lvlJc w:val="left"/>
+      <w:pPr>
+        <w:ind w:left="5760" w:hanging="360"/>
+      </w:pPr>
+      <w:rPr>
+        <w:rFonts w:ascii="Courier New" w:hAnsi="Courier New" w:cs="Courier New" w:hint="default"/>
+      </w:rPr>
+    </w:lvl>
+    <w:lvl w:ilvl="8" w:tplc="08090005" w:tentative="1">
+      <w:start w:val="1"/>
+      <w:numFmt w:val="bullet"/>
+      <w:lvlText w:val=""/>
+      <w:lvlJc w:val="left"/>
+      <w:pPr>
+        <w:ind w:left="6480" w:hanging="360"/>
+      </w:pPr>
+      <w:rPr>
+        <w:rFonts w:ascii="Wingdings" w:hAnsi="Wingdings" w:hint="default"/>
+      </w:rPr>
+    </w:lvl>
+  </w:abstractNum>
+  <w:abstractNum w:abstractNumId="6" w15:restartNumberingAfterBreak="0">
+    <w:nsid w:val="4CDA0905"/>
+    <w:multiLevelType w:val="hybridMultilevel"/>
+    <w:tmpl w:val="4BCE6FB0"/>
+    <w:lvl w:ilvl="0" w:tplc="08090001">
+      <w:start w:val="1"/>
+      <w:numFmt w:val="bullet"/>
+      <w:lvlText w:val=""/>
+      <w:lvlJc w:val="left"/>
+      <w:pPr>
+        <w:ind w:left="720" w:hanging="360"/>
+      </w:pPr>
+      <w:rPr>
+        <w:rFonts w:ascii="Symbol" w:hAnsi="Symbol" w:hint="default"/>
+      </w:rPr>
+    </w:lvl>
     <w:lvl w:ilvl="1" w:tplc="08090003" w:tentative="1">
       <w:start w:val="1"/>
       <w:numFmt w:val="bullet"/>
@@ -972,7 +1977,7 @@
       </w:rPr>
     </w:lvl>
   </w:abstractNum>
-  <w:abstractNum w:abstractNumId="3" w15:restartNumberingAfterBreak="0">
+  <w:abstractNum w:abstractNumId="7" w15:restartNumberingAfterBreak="0">
     <w:nsid w:val="550F56D1"/>
     <w:multiLevelType w:val="hybridMultilevel"/>
     <w:tmpl w:val="BD10B998"/>
@@ -1079,6 +2084,119 @@
       <w:lvlJc w:val="left"/>
       <w:pPr>
         <w:ind w:left="6840" w:hanging="360"/>
+      </w:pPr>
+      <w:rPr>
+        <w:rFonts w:ascii="Wingdings" w:hAnsi="Wingdings" w:hint="default"/>
+      </w:rPr>
+    </w:lvl>
+  </w:abstractNum>
+  <w:abstractNum w:abstractNumId="8" w15:restartNumberingAfterBreak="0">
+    <w:nsid w:val="66D25422"/>
+    <w:multiLevelType w:val="hybridMultilevel"/>
+    <w:tmpl w:val="A81EF330"/>
+    <w:lvl w:ilvl="0" w:tplc="08090001">
+      <w:start w:val="1"/>
+      <w:numFmt w:val="bullet"/>
+      <w:lvlText w:val=""/>
+      <w:lvlJc w:val="left"/>
+      <w:pPr>
+        <w:ind w:left="720" w:hanging="360"/>
+      </w:pPr>
+      <w:rPr>
+        <w:rFonts w:ascii="Symbol" w:hAnsi="Symbol" w:hint="default"/>
+      </w:rPr>
+    </w:lvl>
+    <w:lvl w:ilvl="1" w:tplc="08090003">
+      <w:start w:val="1"/>
+      <w:numFmt w:val="bullet"/>
+      <w:lvlText w:val="o"/>
+      <w:lvlJc w:val="left"/>
+      <w:pPr>
+        <w:ind w:left="1440" w:hanging="360"/>
+      </w:pPr>
+      <w:rPr>
+        <w:rFonts w:ascii="Courier New" w:hAnsi="Courier New" w:cs="Courier New" w:hint="default"/>
+      </w:rPr>
+    </w:lvl>
+    <w:lvl w:ilvl="2" w:tplc="08090005">
+      <w:start w:val="1"/>
+      <w:numFmt w:val="bullet"/>
+      <w:lvlText w:val=""/>
+      <w:lvlJc w:val="left"/>
+      <w:pPr>
+        <w:ind w:left="2160" w:hanging="360"/>
+      </w:pPr>
+      <w:rPr>
+        <w:rFonts w:ascii="Wingdings" w:hAnsi="Wingdings" w:hint="default"/>
+      </w:rPr>
+    </w:lvl>
+    <w:lvl w:ilvl="3" w:tplc="08090001" w:tentative="1">
+      <w:start w:val="1"/>
+      <w:numFmt w:val="bullet"/>
+      <w:lvlText w:val=""/>
+      <w:lvlJc w:val="left"/>
+      <w:pPr>
+        <w:ind w:left="2880" w:hanging="360"/>
+      </w:pPr>
+      <w:rPr>
+        <w:rFonts w:ascii="Symbol" w:hAnsi="Symbol" w:hint="default"/>
+      </w:rPr>
+    </w:lvl>
+    <w:lvl w:ilvl="4" w:tplc="08090003" w:tentative="1">
+      <w:start w:val="1"/>
+      <w:numFmt w:val="bullet"/>
+      <w:lvlText w:val="o"/>
+      <w:lvlJc w:val="left"/>
+      <w:pPr>
+        <w:ind w:left="3600" w:hanging="360"/>
+      </w:pPr>
+      <w:rPr>
+        <w:rFonts w:ascii="Courier New" w:hAnsi="Courier New" w:cs="Courier New" w:hint="default"/>
+      </w:rPr>
+    </w:lvl>
+    <w:lvl w:ilvl="5" w:tplc="08090005" w:tentative="1">
+      <w:start w:val="1"/>
+      <w:numFmt w:val="bullet"/>
+      <w:lvlText w:val=""/>
+      <w:lvlJc w:val="left"/>
+      <w:pPr>
+        <w:ind w:left="4320" w:hanging="360"/>
+      </w:pPr>
+      <w:rPr>
+        <w:rFonts w:ascii="Wingdings" w:hAnsi="Wingdings" w:hint="default"/>
+      </w:rPr>
+    </w:lvl>
+    <w:lvl w:ilvl="6" w:tplc="08090001" w:tentative="1">
+      <w:start w:val="1"/>
+      <w:numFmt w:val="bullet"/>
+      <w:lvlText w:val=""/>
+      <w:lvlJc w:val="left"/>
+      <w:pPr>
+        <w:ind w:left="5040" w:hanging="360"/>
+      </w:pPr>
+      <w:rPr>
+        <w:rFonts w:ascii="Symbol" w:hAnsi="Symbol" w:hint="default"/>
+      </w:rPr>
+    </w:lvl>
+    <w:lvl w:ilvl="7" w:tplc="08090003" w:tentative="1">
+      <w:start w:val="1"/>
+      <w:numFmt w:val="bullet"/>
+      <w:lvlText w:val="o"/>
+      <w:lvlJc w:val="left"/>
+      <w:pPr>
+        <w:ind w:left="5760" w:hanging="360"/>
+      </w:pPr>
+      <w:rPr>
+        <w:rFonts w:ascii="Courier New" w:hAnsi="Courier New" w:cs="Courier New" w:hint="default"/>
+      </w:rPr>
+    </w:lvl>
+    <w:lvl w:ilvl="8" w:tplc="08090005" w:tentative="1">
+      <w:start w:val="1"/>
+      <w:numFmt w:val="bullet"/>
+      <w:lvlText w:val=""/>
+      <w:lvlJc w:val="left"/>
+      <w:pPr>
+        <w:ind w:left="6480" w:hanging="360"/>
       </w:pPr>
       <w:rPr>
         <w:rFonts w:ascii="Wingdings" w:hAnsi="Wingdings" w:hint="default"/>
@@ -1089,13 +2207,28 @@
     <w:abstractNumId w:val="0"/>
   </w:num>
   <w:num w:numId="2">
+    <w:abstractNumId w:val="4"/>
+  </w:num>
+  <w:num w:numId="3">
     <w:abstractNumId w:val="2"/>
   </w:num>
-  <w:num w:numId="3">
+  <w:num w:numId="4">
+    <w:abstractNumId w:val="7"/>
+  </w:num>
+  <w:num w:numId="5">
+    <w:abstractNumId w:val="3"/>
+  </w:num>
+  <w:num w:numId="6">
     <w:abstractNumId w:val="1"/>
   </w:num>
-  <w:num w:numId="4">
-    <w:abstractNumId w:val="3"/>
+  <w:num w:numId="7">
+    <w:abstractNumId w:val="5"/>
+  </w:num>
+  <w:num w:numId="8">
+    <w:abstractNumId w:val="6"/>
+  </w:num>
+  <w:num w:numId="9">
+    <w:abstractNumId w:val="8"/>
   </w:num>
 </w:numbering>
 </file>
@@ -1538,6 +2671,28 @@
       <w:szCs w:val="26"/>
     </w:rPr>
   </w:style>
+  <w:style w:type="paragraph" w:styleId="Heading3">
+    <w:name w:val="heading 3"/>
+    <w:basedOn w:val="Normal"/>
+    <w:next w:val="Normal"/>
+    <w:link w:val="Heading3Char"/>
+    <w:uiPriority w:val="9"/>
+    <w:unhideWhenUsed/>
+    <w:qFormat/>
+    <w:rsid w:val="009C79B7"/>
+    <w:pPr>
+      <w:keepNext/>
+      <w:keepLines/>
+      <w:spacing w:before="40" w:after="0"/>
+      <w:outlineLvl w:val="2"/>
+    </w:pPr>
+    <w:rPr>
+      <w:rFonts w:asciiTheme="majorHAnsi" w:eastAsiaTheme="majorEastAsia" w:hAnsiTheme="majorHAnsi" w:cstheme="majorBidi"/>
+      <w:color w:val="1F4D78" w:themeColor="accent1" w:themeShade="7F"/>
+      <w:sz w:val="24"/>
+      <w:szCs w:val="24"/>
+    </w:rPr>
+  </w:style>
   <w:style w:type="character" w:default="1" w:styleId="DefaultParagraphFont">
     <w:name w:val="Default Paragraph Font"/>
     <w:uiPriority w:val="1"/>
@@ -1600,6 +2755,19 @@
       <w:color w:val="2E74B5" w:themeColor="accent1" w:themeShade="BF"/>
       <w:sz w:val="32"/>
       <w:szCs w:val="32"/>
+    </w:rPr>
+  </w:style>
+  <w:style w:type="character" w:customStyle="1" w:styleId="Heading3Char">
+    <w:name w:val="Heading 3 Char"/>
+    <w:basedOn w:val="DefaultParagraphFont"/>
+    <w:link w:val="Heading3"/>
+    <w:uiPriority w:val="9"/>
+    <w:rsid w:val="009C79B7"/>
+    <w:rPr>
+      <w:rFonts w:asciiTheme="majorHAnsi" w:eastAsiaTheme="majorEastAsia" w:hAnsiTheme="majorHAnsi" w:cstheme="majorBidi"/>
+      <w:color w:val="1F4D78" w:themeColor="accent1" w:themeShade="7F"/>
+      <w:sz w:val="24"/>
+      <w:szCs w:val="24"/>
     </w:rPr>
   </w:style>
 </w:styles>

</xml_diff>